<commit_message>
add promoting on last layer
</commit_message>
<xml_diff>
--- a/2. semestr/programování 2/ChessWindowApp/dokumentace.docx
+++ b/2. semestr/programování 2/ChessWindowApp/dokumentace.docx
@@ -12,8 +12,16 @@
         <w:rPr>
           <w:lang w:val="cs-CZ"/>
         </w:rPr>
-        <w:t>Dokumentace Matfyz Engine</w:t>
-      </w:r>
+        <w:t xml:space="preserve">Dokumentace Matfyz </w:t>
+      </w:r>
+      <w:proofErr w:type="spellStart"/>
+      <w:r>
+        <w:rPr>
+          <w:lang w:val="cs-CZ"/>
+        </w:rPr>
+        <w:t>Engine</w:t>
+      </w:r>
+      <w:proofErr w:type="spellEnd"/>
     </w:p>
     <w:p>
       <w:pPr>
@@ -98,7 +106,49 @@
         <w:rPr>
           <w:lang w:val="cs-CZ"/>
         </w:rPr>
-        <w:t>Zaškrtávací políčko „Black at the bottom“ – pomocí tohoto tlačítka je možno změnit orientaci šachovnice. V případě hry za černého je tato orientace pro hráče příjemnější. Opětovným kliknutím tlačítka se šachovnice vrátí do své původní orientace</w:t>
+        <w:t xml:space="preserve">Zaškrtávací políčko „Black </w:t>
+      </w:r>
+      <w:proofErr w:type="spellStart"/>
+      <w:r>
+        <w:rPr>
+          <w:lang w:val="cs-CZ"/>
+        </w:rPr>
+        <w:t>at</w:t>
+      </w:r>
+      <w:proofErr w:type="spellEnd"/>
+      <w:r>
+        <w:rPr>
+          <w:lang w:val="cs-CZ"/>
+        </w:rPr>
+        <w:t xml:space="preserve"> </w:t>
+      </w:r>
+      <w:proofErr w:type="spellStart"/>
+      <w:r>
+        <w:rPr>
+          <w:lang w:val="cs-CZ"/>
+        </w:rPr>
+        <w:t>the</w:t>
+      </w:r>
+      <w:proofErr w:type="spellEnd"/>
+      <w:r>
+        <w:rPr>
+          <w:lang w:val="cs-CZ"/>
+        </w:rPr>
+        <w:t xml:space="preserve"> </w:t>
+      </w:r>
+      <w:proofErr w:type="spellStart"/>
+      <w:r>
+        <w:rPr>
+          <w:lang w:val="cs-CZ"/>
+        </w:rPr>
+        <w:t>bottom</w:t>
+      </w:r>
+      <w:proofErr w:type="spellEnd"/>
+      <w:r>
+        <w:rPr>
+          <w:lang w:val="cs-CZ"/>
+        </w:rPr>
+        <w:t>“ – pomocí tohoto tlačítka je možno změnit orientaci šachovnice. V případě hry za černého je tato orientace pro hráče příjemnější. Opětovným kliknutím tlačítka se šachovnice vrátí do své původní orientace</w:t>
       </w:r>
     </w:p>
     <w:p>
@@ -116,7 +166,35 @@
         <w:rPr>
           <w:lang w:val="cs-CZ"/>
         </w:rPr>
-        <w:t>Zaškrtávací políčko „Show valid moves“ – pomocí tohoto tlačítka je možno zapnout ukazování možných tahů v dané situaci</w:t>
+        <w:t xml:space="preserve">Zaškrtávací políčko „Show </w:t>
+      </w:r>
+      <w:proofErr w:type="spellStart"/>
+      <w:r>
+        <w:rPr>
+          <w:lang w:val="cs-CZ"/>
+        </w:rPr>
+        <w:t>valid</w:t>
+      </w:r>
+      <w:proofErr w:type="spellEnd"/>
+      <w:r>
+        <w:rPr>
+          <w:lang w:val="cs-CZ"/>
+        </w:rPr>
+        <w:t xml:space="preserve"> </w:t>
+      </w:r>
+      <w:proofErr w:type="spellStart"/>
+      <w:r>
+        <w:rPr>
+          <w:lang w:val="cs-CZ"/>
+        </w:rPr>
+        <w:t>moves</w:t>
+      </w:r>
+      <w:proofErr w:type="spellEnd"/>
+      <w:r>
+        <w:rPr>
+          <w:lang w:val="cs-CZ"/>
+        </w:rPr>
+        <w:t>“ – pomocí tohoto tlačítka je možno zapnout ukazování možných tahů v dané situaci</w:t>
       </w:r>
       <w:r>
         <w:rPr>
@@ -146,7 +224,35 @@
         <w:rPr>
           <w:lang w:val="cs-CZ"/>
         </w:rPr>
-        <w:t>„Vybrat soupeře“ – kliknutím na šipku vyjede nabídka předvytvořených hodnot. Lze si vybrat ze soupeřů v podobě enginu, soupeře z internetu nebo hraní sám proti sobě. V případě jakéhokoliv tahu na šachovnici dojde k </w:t>
+        <w:t xml:space="preserve">„Vybrat soupeře“ – kliknutím na šipku vyjede nabídka </w:t>
+      </w:r>
+      <w:proofErr w:type="spellStart"/>
+      <w:r>
+        <w:rPr>
+          <w:lang w:val="cs-CZ"/>
+        </w:rPr>
+        <w:t>předvytvořených</w:t>
+      </w:r>
+      <w:proofErr w:type="spellEnd"/>
+      <w:r>
+        <w:rPr>
+          <w:lang w:val="cs-CZ"/>
+        </w:rPr>
+        <w:t xml:space="preserve"> hodnot. Lze si vybrat ze soupeřů v podobě </w:t>
+      </w:r>
+      <w:proofErr w:type="spellStart"/>
+      <w:r>
+        <w:rPr>
+          <w:lang w:val="cs-CZ"/>
+        </w:rPr>
+        <w:t>enginu</w:t>
+      </w:r>
+      <w:proofErr w:type="spellEnd"/>
+      <w:r>
+        <w:rPr>
+          <w:lang w:val="cs-CZ"/>
+        </w:rPr>
+        <w:t>, soupeře z internetu nebo hraní sám proti sobě. V případě jakéhokoliv tahu na šachovnici dojde k </w:t>
       </w:r>
       <w:r>
         <w:rPr>
@@ -200,7 +306,21 @@
         <w:rPr>
           <w:lang w:val="cs-CZ"/>
         </w:rPr>
-        <w:t>dojde k vzdání partie. V případě hraní proti enginu se šachovnice zablokuje a je možno pokračovat tlačítkem „RESET“. Pokud se hraje proti hráči z internetu nastane stejná situaci, pouze navíc přijde soupeři upozornění o vaší volbě.</w:t>
+        <w:t xml:space="preserve">dojde k vzdání partie. V případě hraní proti </w:t>
+      </w:r>
+      <w:proofErr w:type="spellStart"/>
+      <w:r>
+        <w:rPr>
+          <w:lang w:val="cs-CZ"/>
+        </w:rPr>
+        <w:t>enginu</w:t>
+      </w:r>
+      <w:proofErr w:type="spellEnd"/>
+      <w:r>
+        <w:rPr>
+          <w:lang w:val="cs-CZ"/>
+        </w:rPr>
+        <w:t xml:space="preserve"> se šachovnice zablokuje a je možno pokračovat tlačítkem „RESET“. Pokud se hraje proti hráči z internetu nastane stejná situaci, pouze navíc přijde soupeři upozornění o vaší volbě.</w:t>
       </w:r>
     </w:p>
     <w:p>
@@ -218,7 +338,21 @@
         <w:rPr>
           <w:lang w:val="cs-CZ"/>
         </w:rPr>
-        <w:t>Fotky hráčů – slouží pouze k lepší vizuální představě, nemají žádný další speciální význam.</w:t>
+        <w:t xml:space="preserve">Fotky hráčů – </w:t>
+      </w:r>
+      <w:proofErr w:type="gramStart"/>
+      <w:r>
+        <w:rPr>
+          <w:lang w:val="cs-CZ"/>
+        </w:rPr>
+        <w:t>slouží</w:t>
+      </w:r>
+      <w:proofErr w:type="gramEnd"/>
+      <w:r>
+        <w:rPr>
+          <w:lang w:val="cs-CZ"/>
+        </w:rPr>
+        <w:t xml:space="preserve"> pouze k lepší vizuální představě, nemají žádný další speciální význam.</w:t>
       </w:r>
     </w:p>
     <w:p>
@@ -236,7 +370,35 @@
         <w:rPr>
           <w:lang w:val="cs-CZ"/>
         </w:rPr>
-        <w:t>Vyhozené figurky – v případě, že dojde k vyhození vaši nebo soupeřovi figurky, zvýší se hodnota u dané figurky. Slouží k lepší orientaci o situaci na šachovnici – jak dobře si vedete.</w:t>
+        <w:t xml:space="preserve">Vyhozené figurky – v případě, že dojde k vyhození vaši nebo soupeřovi figurky, </w:t>
+      </w:r>
+      <w:proofErr w:type="gramStart"/>
+      <w:r>
+        <w:rPr>
+          <w:lang w:val="cs-CZ"/>
+        </w:rPr>
+        <w:t>zvýší</w:t>
+      </w:r>
+      <w:proofErr w:type="gramEnd"/>
+      <w:r>
+        <w:rPr>
+          <w:lang w:val="cs-CZ"/>
+        </w:rPr>
+        <w:t xml:space="preserve"> se hodnota u dané figurky. </w:t>
+      </w:r>
+      <w:proofErr w:type="gramStart"/>
+      <w:r>
+        <w:rPr>
+          <w:lang w:val="cs-CZ"/>
+        </w:rPr>
+        <w:t>Slouží</w:t>
+      </w:r>
+      <w:proofErr w:type="gramEnd"/>
+      <w:r>
+        <w:rPr>
+          <w:lang w:val="cs-CZ"/>
+        </w:rPr>
+        <w:t xml:space="preserve"> k lepší orientaci o situaci na šachovnici – jak dobře si vedete.</w:t>
       </w:r>
     </w:p>
     <w:p>
@@ -289,11 +451,19 @@
           <w:lang w:val="cs-CZ"/>
         </w:rPr>
       </w:pPr>
-      <w:r>
-        <w:rPr>
-          <w:lang w:val="cs-CZ"/>
-        </w:rPr>
-        <w:t xml:space="preserve">Engine </w:t>
+      <w:proofErr w:type="spellStart"/>
+      <w:r>
+        <w:rPr>
+          <w:lang w:val="cs-CZ"/>
+        </w:rPr>
+        <w:t>Engine</w:t>
+      </w:r>
+      <w:proofErr w:type="spellEnd"/>
+      <w:r>
+        <w:rPr>
+          <w:lang w:val="cs-CZ"/>
+        </w:rPr>
+        <w:t xml:space="preserve"> </w:t>
       </w:r>
     </w:p>
     <w:p>
@@ -307,7 +477,21 @@
         <w:rPr>
           <w:lang w:val="cs-CZ"/>
         </w:rPr>
-        <w:t>Doporučeno hrát v případě pokročilejších znalostí šachů, neb engine se vždy bude snažit zahrát, co nejlepší tah, aby se mu podařilo danou partii vyhrát. Též je možné této možnosti využít v případě nedostupnosti internetu, který je potřeba v případě hraní proti jinému protivníkovi</w:t>
+        <w:t xml:space="preserve">Doporučeno hrát v případě pokročilejších znalostí šachů, neb </w:t>
+      </w:r>
+      <w:proofErr w:type="spellStart"/>
+      <w:r>
+        <w:rPr>
+          <w:lang w:val="cs-CZ"/>
+        </w:rPr>
+        <w:t>engine</w:t>
+      </w:r>
+      <w:proofErr w:type="spellEnd"/>
+      <w:r>
+        <w:rPr>
+          <w:lang w:val="cs-CZ"/>
+        </w:rPr>
+        <w:t xml:space="preserve"> se vždy bude snažit zahrát, co nejlepší tah, aby se mu podařilo danou partii vyhrát. Též je možné této možnosti využít v případě nedostupnosti internetu, který je potřeba v případě hraní proti jinému protivníkovi</w:t>
       </w:r>
     </w:p>
     <w:p>
@@ -410,7 +594,21 @@
         <w:rPr>
           <w:lang w:val="cs-CZ"/>
         </w:rPr>
-        <w:t xml:space="preserve">Aplikace je napsána v jazyce C#, ve verzi .NET 6.0 za použití grafického rozhraní Windows Forms bez použití externích knihoven. </w:t>
+        <w:t xml:space="preserve">Aplikace je napsána v jazyce C#, ve verzi .NET 6.0 za použití grafického rozhraní Windows </w:t>
+      </w:r>
+      <w:proofErr w:type="spellStart"/>
+      <w:r>
+        <w:rPr>
+          <w:lang w:val="cs-CZ"/>
+        </w:rPr>
+        <w:t>Forms</w:t>
+      </w:r>
+      <w:proofErr w:type="spellEnd"/>
+      <w:r>
+        <w:rPr>
+          <w:lang w:val="cs-CZ"/>
+        </w:rPr>
+        <w:t xml:space="preserve"> bez použití externích knihoven. </w:t>
       </w:r>
     </w:p>
     <w:p>
@@ -496,24 +694,46 @@
           <w:lang w:val="cs-CZ"/>
         </w:rPr>
       </w:pPr>
-      <w:r>
-        <w:rPr>
-          <w:lang w:val="cs-CZ"/>
-        </w:rPr>
-        <w:t>00 – V druhém klientu se zablokuje šachovnice a je mu zobrazena zpráva o vzdání partie</w:t>
-      </w:r>
-    </w:p>
-    <w:p>
-      <w:pPr>
-        <w:rPr>
-          <w:lang w:val="cs-CZ"/>
-        </w:rPr>
-      </w:pPr>
-      <w:r>
-        <w:rPr>
-          <w:lang w:val="cs-CZ"/>
-        </w:rPr>
-        <w:t>01 -  Druhému klientu se zobrazí notifikace o nabídce remízy s možnostmi „Ano</w:t>
+      <w:proofErr w:type="gramStart"/>
+      <w:r>
+        <w:rPr>
+          <w:lang w:val="cs-CZ"/>
+        </w:rPr>
+        <w:t>00 – V</w:t>
+      </w:r>
+      <w:proofErr w:type="gramEnd"/>
+      <w:r>
+        <w:rPr>
+          <w:lang w:val="cs-CZ"/>
+        </w:rPr>
+        <w:t> druhém klientu se zablokuje šachovnice a je mu zobrazena zpráva o vzdání partie</w:t>
+      </w:r>
+    </w:p>
+    <w:p>
+      <w:pPr>
+        <w:rPr>
+          <w:lang w:val="cs-CZ"/>
+        </w:rPr>
+      </w:pPr>
+      <w:r>
+        <w:rPr>
+          <w:lang w:val="cs-CZ"/>
+        </w:rPr>
+        <w:t xml:space="preserve">01 </w:t>
+      </w:r>
+      <w:proofErr w:type="gramStart"/>
+      <w:r>
+        <w:rPr>
+          <w:lang w:val="cs-CZ"/>
+        </w:rPr>
+        <w:t>-  Druhému</w:t>
+      </w:r>
+      <w:proofErr w:type="gramEnd"/>
+      <w:r>
+        <w:rPr>
+          <w:lang w:val="cs-CZ"/>
+        </w:rPr>
+        <w:t xml:space="preserve"> klientu se zobrazí notifikace o nabídce remízy s možnostmi „Ano</w:t>
       </w:r>
       <w:r>
         <w:rPr>
@@ -534,11 +754,19 @@
           <w:lang w:val="cs-CZ"/>
         </w:rPr>
       </w:pPr>
-      <w:r>
-        <w:rPr>
-          <w:lang w:val="cs-CZ"/>
-        </w:rPr>
-        <w:t xml:space="preserve">02 – V případě volby Ano druhým hráčem dorazí tento kód a partie je ukončena jako </w:t>
+      <w:proofErr w:type="gramStart"/>
+      <w:r>
+        <w:rPr>
+          <w:lang w:val="cs-CZ"/>
+        </w:rPr>
+        <w:t>02 – V</w:t>
+      </w:r>
+      <w:proofErr w:type="gramEnd"/>
+      <w:r>
+        <w:rPr>
+          <w:lang w:val="cs-CZ"/>
+        </w:rPr>
+        <w:t xml:space="preserve"> případě volby Ano druhým hráčem dorazí tento kód a partie je ukončena jako </w:t>
       </w:r>
       <w:r>
         <w:rPr>
@@ -570,26 +798,152 @@
         <w:rPr>
           <w:lang w:val="cs-CZ"/>
         </w:rPr>
+        <w:t>04 – Klient v daném intervalu posílá potvrzení, že je stále připojen pomocí tohoto signálu, v opačném případě dochází k jeho odpojení a soupeři je odeslána zpráva pomocí signálu 05</w:t>
+      </w:r>
+    </w:p>
+    <w:p>
+      <w:pPr>
+        <w:rPr>
+          <w:lang w:val="cs-CZ"/>
+        </w:rPr>
+      </w:pPr>
+      <w:r>
+        <w:rPr>
+          <w:lang w:val="cs-CZ"/>
+        </w:rPr>
+        <w:t>05 – Signál ve směru server-klient. V případě, že dojde k odpojení hráče, server tuto skutečnost oznámí soupeři pomocí tohoto signálu</w:t>
+      </w:r>
+    </w:p>
+    <w:p>
+      <w:pPr>
+        <w:rPr>
+          <w:lang w:val="cs-CZ"/>
+        </w:rPr>
+      </w:pPr>
+      <w:proofErr w:type="spellStart"/>
+      <w:r>
+        <w:rPr>
+          <w:lang w:val="cs-CZ"/>
+        </w:rPr>
         <w:t>Engine</w:t>
       </w:r>
-    </w:p>
-    <w:p>
-      <w:pPr>
-        <w:rPr>
-          <w:lang w:val="cs-CZ"/>
-        </w:rPr>
-      </w:pPr>
-      <w:r>
-        <w:rPr>
-          <w:lang w:val="cs-CZ"/>
-        </w:rPr>
-        <w:t>Funguje na brute force systému. Engine prohledává všechny možnosti, které mohou nastat a pomocí ohodnocovacích funkcí jim přiřazuje hodnoty. Možnost s nejvyšší hodnotou je poté zvolena jako tah a je enginem zahrána. Engine bere v potah potencionální materiální hodnotu kamenů a též pozici dané figurky. Každá figurka má políčka, na kterých má lepší pozici a naopak. V případě, že materiálně by žádným tahem nedošlo ke zlepšení vybere se tah většinou pomocí této funkce.</w:t>
-      </w:r>
-      <w:r>
-        <w:rPr>
-          <w:lang w:val="cs-CZ"/>
-        </w:rPr>
-        <w:t xml:space="preserve"> Počet pozic roste exponenciálně s počtem tahů, tudíž v případě velmi nevýhodný pozice dochází k alpha beta prořezání stromu, aby se urychlil výpočet výhodných pozic a došlo k výběru té nejlepší.</w:t>
+      <w:proofErr w:type="spellEnd"/>
+    </w:p>
+    <w:p>
+      <w:pPr>
+        <w:rPr>
+          <w:lang w:val="cs-CZ"/>
+        </w:rPr>
+      </w:pPr>
+      <w:r>
+        <w:rPr>
+          <w:lang w:val="cs-CZ"/>
+        </w:rPr>
+        <w:t xml:space="preserve">Funguje na </w:t>
+      </w:r>
+      <w:proofErr w:type="spellStart"/>
+      <w:r>
+        <w:rPr>
+          <w:lang w:val="cs-CZ"/>
+        </w:rPr>
+        <w:t>brute</w:t>
+      </w:r>
+      <w:proofErr w:type="spellEnd"/>
+      <w:r>
+        <w:rPr>
+          <w:lang w:val="cs-CZ"/>
+        </w:rPr>
+        <w:t xml:space="preserve"> </w:t>
+      </w:r>
+      <w:proofErr w:type="spellStart"/>
+      <w:r>
+        <w:rPr>
+          <w:lang w:val="cs-CZ"/>
+        </w:rPr>
+        <w:t>force</w:t>
+      </w:r>
+      <w:proofErr w:type="spellEnd"/>
+      <w:r>
+        <w:rPr>
+          <w:lang w:val="cs-CZ"/>
+        </w:rPr>
+        <w:t xml:space="preserve"> systému. </w:t>
+      </w:r>
+      <w:proofErr w:type="spellStart"/>
+      <w:r>
+        <w:rPr>
+          <w:lang w:val="cs-CZ"/>
+        </w:rPr>
+        <w:t>Engine</w:t>
+      </w:r>
+      <w:proofErr w:type="spellEnd"/>
+      <w:r>
+        <w:rPr>
+          <w:lang w:val="cs-CZ"/>
+        </w:rPr>
+        <w:t xml:space="preserve"> prohledává všechny možnosti, které mohou nastat a pomocí </w:t>
+      </w:r>
+      <w:proofErr w:type="spellStart"/>
+      <w:r>
+        <w:rPr>
+          <w:lang w:val="cs-CZ"/>
+        </w:rPr>
+        <w:t>ohodnocovacích</w:t>
+      </w:r>
+      <w:proofErr w:type="spellEnd"/>
+      <w:r>
+        <w:rPr>
+          <w:lang w:val="cs-CZ"/>
+        </w:rPr>
+        <w:t xml:space="preserve"> funkcí jim přiřazuje hodnoty. Možnost s nejvyšší hodnotou je poté zvolena jako tah a je </w:t>
+      </w:r>
+      <w:proofErr w:type="spellStart"/>
+      <w:r>
+        <w:rPr>
+          <w:lang w:val="cs-CZ"/>
+        </w:rPr>
+        <w:t>enginem</w:t>
+      </w:r>
+      <w:proofErr w:type="spellEnd"/>
+      <w:r>
+        <w:rPr>
+          <w:lang w:val="cs-CZ"/>
+        </w:rPr>
+        <w:t xml:space="preserve"> zahrána. </w:t>
+      </w:r>
+      <w:proofErr w:type="spellStart"/>
+      <w:r>
+        <w:rPr>
+          <w:lang w:val="cs-CZ"/>
+        </w:rPr>
+        <w:t>Engine</w:t>
+      </w:r>
+      <w:proofErr w:type="spellEnd"/>
+      <w:r>
+        <w:rPr>
+          <w:lang w:val="cs-CZ"/>
+        </w:rPr>
+        <w:t xml:space="preserve"> bere v potah potencionální materiální hodnotu kamenů a též pozici dané figurky. Každá figurka má políčka, na kterých má lepší pozici a naopak. V případě, že materiálně by žádným tahem nedošlo ke zlepšení vybere se tah většinou pomocí této funkce.</w:t>
+      </w:r>
+      <w:r>
+        <w:rPr>
+          <w:lang w:val="cs-CZ"/>
+        </w:rPr>
+        <w:t xml:space="preserve"> Počet pozic roste exponenciálně s počtem tahů, tudíž v případě velmi nevýhodný pozice dochází k </w:t>
+      </w:r>
+      <w:proofErr w:type="spellStart"/>
+      <w:r>
+        <w:rPr>
+          <w:lang w:val="cs-CZ"/>
+        </w:rPr>
+        <w:t>alpha</w:t>
+      </w:r>
+      <w:proofErr w:type="spellEnd"/>
+      <w:r>
+        <w:rPr>
+          <w:lang w:val="cs-CZ"/>
+        </w:rPr>
+        <w:t xml:space="preserve"> beta prořezání stromu, aby se urychlil výpočet výhodných pozic a došlo k výběru té nejlepší.</w:t>
       </w:r>
     </w:p>
     <w:p>

</xml_diff>